<commit_message>
added more templates, updated app.py, updated index and updated css
</commit_message>
<xml_diff>
--- a/choua_work/Webpage templates.docx
+++ b/choua_work/Webpage templates.docx
@@ -67,59 +67,8 @@
             <w:sz w:val="22"/>
             <w:szCs w:val="22"/>
           </w:rPr>
-          <w:t>Day Bootstrap Template Demo (bootstrapmade.com)</w:t>
-        </w:r>
-      </w:hyperlink>
-    </w:p>
-    <w:p>
-      <w:pPr>
-        <w:pStyle w:val="NormalWeb"/>
-        <w:spacing w:before="0" w:beforeAutospacing="0" w:after="0" w:afterAutospacing="0"/>
-        <w:rPr>
-          <w:rFonts w:ascii="Calibri" w:hAnsi="Calibri" w:cs="Calibri"/>
-          <w:sz w:val="22"/>
-          <w:szCs w:val="22"/>
-        </w:rPr>
-      </w:pPr>
-      <w:r>
-        <w:rPr>
-          <w:rFonts w:ascii="Calibri" w:hAnsi="Calibri" w:cs="Calibri"/>
-          <w:sz w:val="22"/>
-          <w:szCs w:val="22"/>
-        </w:rPr>
-        <w:t> </w:t>
-      </w:r>
-    </w:p>
-    <w:p>
-      <w:pPr>
-        <w:pStyle w:val="NormalWeb"/>
-        <w:spacing w:before="0" w:beforeAutospacing="0" w:after="0" w:afterAutospacing="0"/>
-        <w:rPr>
-          <w:rFonts w:ascii="Calibri" w:hAnsi="Calibri" w:cs="Calibri"/>
-          <w:sz w:val="22"/>
-          <w:szCs w:val="22"/>
-        </w:rPr>
-      </w:pPr>
-      <w:r>
-        <w:rPr>
-          <w:rFonts w:ascii="Calibri" w:hAnsi="Calibri" w:cs="Calibri"/>
-          <w:sz w:val="22"/>
-          <w:szCs w:val="22"/>
-        </w:rPr>
-        <w:t> </w:t>
-      </w:r>
-    </w:p>
-    <w:p>
-      <w:pPr>
-        <w:pStyle w:val="NormalWeb"/>
-        <w:spacing w:before="0" w:beforeAutospacing="0" w:after="0" w:afterAutospacing="0"/>
-        <w:rPr>
-          <w:rFonts w:ascii="Calibri" w:hAnsi="Calibri" w:cs="Calibri"/>
-          <w:sz w:val="22"/>
-          <w:szCs w:val="22"/>
-        </w:rPr>
-      </w:pPr>
-      <w:hyperlink r:id="rId5" w:history="1">
+          <w:t>Day Bootstr</w:t>
+        </w:r>
         <w:r>
           <w:rPr>
             <w:rStyle w:val="Hyperlink"/>
@@ -127,59 +76,8 @@
             <w:sz w:val="22"/>
             <w:szCs w:val="22"/>
           </w:rPr>
-          <w:t>Nova Bootstrap Template Demo (bootstrapmade.com)</w:t>
-        </w:r>
-      </w:hyperlink>
-    </w:p>
-    <w:p>
-      <w:pPr>
-        <w:pStyle w:val="NormalWeb"/>
-        <w:spacing w:before="0" w:beforeAutospacing="0" w:after="0" w:afterAutospacing="0"/>
-        <w:rPr>
-          <w:rFonts w:ascii="Calibri" w:hAnsi="Calibri" w:cs="Calibri"/>
-          <w:sz w:val="22"/>
-          <w:szCs w:val="22"/>
-        </w:rPr>
-      </w:pPr>
-      <w:r>
-        <w:rPr>
-          <w:rFonts w:ascii="Calibri" w:hAnsi="Calibri" w:cs="Calibri"/>
-          <w:sz w:val="22"/>
-          <w:szCs w:val="22"/>
-        </w:rPr>
-        <w:t> </w:t>
-      </w:r>
-    </w:p>
-    <w:p>
-      <w:pPr>
-        <w:pStyle w:val="NormalWeb"/>
-        <w:spacing w:before="0" w:beforeAutospacing="0" w:after="0" w:afterAutospacing="0"/>
-        <w:rPr>
-          <w:rFonts w:ascii="Calibri" w:hAnsi="Calibri" w:cs="Calibri"/>
-          <w:sz w:val="22"/>
-          <w:szCs w:val="22"/>
-        </w:rPr>
-      </w:pPr>
-      <w:r>
-        <w:rPr>
-          <w:rFonts w:ascii="Calibri" w:hAnsi="Calibri" w:cs="Calibri"/>
-          <w:sz w:val="22"/>
-          <w:szCs w:val="22"/>
-        </w:rPr>
-        <w:t> </w:t>
-      </w:r>
-    </w:p>
-    <w:p>
-      <w:pPr>
-        <w:pStyle w:val="NormalWeb"/>
-        <w:spacing w:before="0" w:beforeAutospacing="0" w:after="0" w:afterAutospacing="0"/>
-        <w:rPr>
-          <w:rFonts w:ascii="Calibri" w:hAnsi="Calibri" w:cs="Calibri"/>
-          <w:sz w:val="22"/>
-          <w:szCs w:val="22"/>
-        </w:rPr>
-      </w:pPr>
-      <w:hyperlink r:id="rId6" w:history="1">
+          <w:t>a</w:t>
+        </w:r>
         <w:r>
           <w:rPr>
             <w:rStyle w:val="Hyperlink"/>
@@ -187,7 +85,7 @@
             <w:sz w:val="22"/>
             <w:szCs w:val="22"/>
           </w:rPr>
-          <w:t>Navigator | Responsive Multipurpose Bootstrap HTML5 Template (themefisher.com)</w:t>
+          <w:t>p Template Demo (bootstrapmade.com)</w:t>
         </w:r>
       </w:hyperlink>
     </w:p>
@@ -239,7 +137,7 @@
           <w:szCs w:val="22"/>
         </w:rPr>
       </w:pPr>
-      <w:hyperlink r:id="rId7" w:history="1">
+      <w:hyperlink r:id="rId5" w:history="1">
         <w:r>
           <w:rPr>
             <w:rStyle w:val="Hyperlink"/>
@@ -247,7 +145,25 @@
             <w:sz w:val="22"/>
             <w:szCs w:val="22"/>
           </w:rPr>
-          <w:t>Airspace | Creative Agency Bootstrap Template (themefisher.com)</w:t>
+          <w:t>Nova Bootstrap Template D</w:t>
+        </w:r>
+        <w:r>
+          <w:rPr>
+            <w:rStyle w:val="Hyperlink"/>
+            <w:rFonts w:ascii="Calibri" w:hAnsi="Calibri" w:cs="Calibri"/>
+            <w:sz w:val="22"/>
+            <w:szCs w:val="22"/>
+          </w:rPr>
+          <w:t>e</w:t>
+        </w:r>
+        <w:r>
+          <w:rPr>
+            <w:rStyle w:val="Hyperlink"/>
+            <w:rFonts w:ascii="Calibri" w:hAnsi="Calibri" w:cs="Calibri"/>
+            <w:sz w:val="22"/>
+            <w:szCs w:val="22"/>
+          </w:rPr>
+          <w:t>mo (bootstrapmade.com)</w:t>
         </w:r>
       </w:hyperlink>
     </w:p>
@@ -294,6 +210,80 @@
         <w:pStyle w:val="NormalWeb"/>
         <w:spacing w:before="0" w:beforeAutospacing="0" w:after="0" w:afterAutospacing="0"/>
         <w:rPr>
+          <w:rStyle w:val="Hyperlink"/>
+          <w:rFonts w:ascii="Calibri" w:hAnsi="Calibri" w:cs="Calibri"/>
+          <w:sz w:val="22"/>
+          <w:szCs w:val="22"/>
+        </w:rPr>
+      </w:pPr>
+      <w:hyperlink r:id="rId6" w:history="1">
+        <w:r>
+          <w:rPr>
+            <w:rStyle w:val="Hyperlink"/>
+            <w:rFonts w:ascii="Calibri" w:hAnsi="Calibri" w:cs="Calibri"/>
+            <w:sz w:val="22"/>
+            <w:szCs w:val="22"/>
+          </w:rPr>
+          <w:t>Navigator | Responsive Multipurpose Bootstrap HTML5 Template (themef</w:t>
+        </w:r>
+        <w:r>
+          <w:rPr>
+            <w:rStyle w:val="Hyperlink"/>
+            <w:rFonts w:ascii="Calibri" w:hAnsi="Calibri" w:cs="Calibri"/>
+            <w:sz w:val="22"/>
+            <w:szCs w:val="22"/>
+          </w:rPr>
+          <w:t>i</w:t>
+        </w:r>
+        <w:r>
+          <w:rPr>
+            <w:rStyle w:val="Hyperlink"/>
+            <w:rFonts w:ascii="Calibri" w:hAnsi="Calibri" w:cs="Calibri"/>
+            <w:sz w:val="22"/>
+            <w:szCs w:val="22"/>
+          </w:rPr>
+          <w:t>sher.com)</w:t>
+        </w:r>
+      </w:hyperlink>
+    </w:p>
+    <w:p>
+      <w:pPr>
+        <w:pStyle w:val="NormalWeb"/>
+        <w:spacing w:before="0" w:beforeAutospacing="0" w:after="0" w:afterAutospacing="0"/>
+        <w:rPr>
+          <w:rFonts w:ascii="Calibri" w:hAnsi="Calibri" w:cs="Calibri"/>
+          <w:sz w:val="22"/>
+          <w:szCs w:val="22"/>
+        </w:rPr>
+      </w:pPr>
+      <w:hyperlink r:id="rId7" w:history="1">
+        <w:r>
+          <w:rPr>
+            <w:rStyle w:val="Hyperlink"/>
+          </w:rPr>
+          <w:t xml:space="preserve">GitHub - </w:t>
+        </w:r>
+        <w:proofErr w:type="spellStart"/>
+        <w:r>
+          <w:rPr>
+            <w:rStyle w:val="Hyperlink"/>
+          </w:rPr>
+          <w:t>themefisher</w:t>
+        </w:r>
+        <w:proofErr w:type="spellEnd"/>
+        <w:r>
+          <w:rPr>
+            <w:rStyle w:val="Hyperlink"/>
+          </w:rPr>
+          <w:t>/navigator: Navigator is a free Bootstrap business template.</w:t>
+        </w:r>
+      </w:hyperlink>
+    </w:p>
+    <w:p>
+      <w:pPr>
+        <w:pStyle w:val="NormalWeb"/>
+        <w:spacing w:before="0" w:beforeAutospacing="0" w:after="0" w:afterAutospacing="0"/>
+        <w:rPr>
           <w:rFonts w:ascii="Calibri" w:hAnsi="Calibri" w:cs="Calibri"/>
           <w:sz w:val="22"/>
           <w:szCs w:val="22"/>
@@ -337,6 +327,126 @@
           <w:szCs w:val="22"/>
         </w:rPr>
       </w:pPr>
+      <w:hyperlink r:id="rId8" w:history="1">
+        <w:r>
+          <w:rPr>
+            <w:rStyle w:val="Hyperlink"/>
+            <w:rFonts w:ascii="Calibri" w:hAnsi="Calibri" w:cs="Calibri"/>
+            <w:sz w:val="22"/>
+            <w:szCs w:val="22"/>
+          </w:rPr>
+          <w:t>Airspace | Creative Agency Bootstrap Template (themefisher.com)</w:t>
+        </w:r>
+      </w:hyperlink>
+    </w:p>
+    <w:p>
+      <w:pPr>
+        <w:pStyle w:val="NormalWeb"/>
+        <w:spacing w:before="0" w:beforeAutospacing="0" w:after="0" w:afterAutospacing="0"/>
+        <w:rPr>
+          <w:rFonts w:ascii="Calibri" w:hAnsi="Calibri" w:cs="Calibri"/>
+          <w:sz w:val="22"/>
+          <w:szCs w:val="22"/>
+        </w:rPr>
+      </w:pPr>
+      <w:r>
+        <w:rPr>
+          <w:rFonts w:ascii="Calibri" w:hAnsi="Calibri" w:cs="Calibri"/>
+          <w:sz w:val="22"/>
+          <w:szCs w:val="22"/>
+        </w:rPr>
+        <w:t> </w:t>
+      </w:r>
+      <w:hyperlink r:id="rId9" w:history="1">
+        <w:r>
+          <w:rPr>
+            <w:rStyle w:val="Hyperlink"/>
+          </w:rPr>
+          <w:t xml:space="preserve">GitHub - </w:t>
+        </w:r>
+        <w:proofErr w:type="spellStart"/>
+        <w:r>
+          <w:rPr>
+            <w:rStyle w:val="Hyperlink"/>
+          </w:rPr>
+          <w:t>themefisher</w:t>
+        </w:r>
+        <w:proofErr w:type="spellEnd"/>
+        <w:r>
+          <w:rPr>
+            <w:rStyle w:val="Hyperlink"/>
+          </w:rPr>
+          <w:t>/airspace: Airspace is a clean, unique, and free Bootstrap website template.</w:t>
+        </w:r>
+      </w:hyperlink>
+    </w:p>
+    <w:p>
+      <w:pPr>
+        <w:pStyle w:val="NormalWeb"/>
+        <w:spacing w:before="0" w:beforeAutospacing="0" w:after="0" w:afterAutospacing="0"/>
+        <w:rPr>
+          <w:rFonts w:ascii="Calibri" w:hAnsi="Calibri" w:cs="Calibri"/>
+          <w:sz w:val="22"/>
+          <w:szCs w:val="22"/>
+        </w:rPr>
+      </w:pPr>
+      <w:r>
+        <w:rPr>
+          <w:rFonts w:ascii="Calibri" w:hAnsi="Calibri" w:cs="Calibri"/>
+          <w:sz w:val="22"/>
+          <w:szCs w:val="22"/>
+        </w:rPr>
+        <w:t> </w:t>
+      </w:r>
+    </w:p>
+    <w:p>
+      <w:pPr>
+        <w:pStyle w:val="NormalWeb"/>
+        <w:spacing w:before="0" w:beforeAutospacing="0" w:after="0" w:afterAutospacing="0"/>
+        <w:rPr>
+          <w:rFonts w:ascii="Calibri" w:hAnsi="Calibri" w:cs="Calibri"/>
+          <w:sz w:val="22"/>
+          <w:szCs w:val="22"/>
+        </w:rPr>
+      </w:pPr>
+      <w:r>
+        <w:rPr>
+          <w:rFonts w:ascii="Calibri" w:hAnsi="Calibri" w:cs="Calibri"/>
+          <w:sz w:val="22"/>
+          <w:szCs w:val="22"/>
+        </w:rPr>
+        <w:t> </w:t>
+      </w:r>
+    </w:p>
+    <w:p>
+      <w:pPr>
+        <w:pStyle w:val="NormalWeb"/>
+        <w:spacing w:before="0" w:beforeAutospacing="0" w:after="0" w:afterAutospacing="0"/>
+        <w:rPr>
+          <w:rFonts w:ascii="Calibri" w:hAnsi="Calibri" w:cs="Calibri"/>
+          <w:sz w:val="22"/>
+          <w:szCs w:val="22"/>
+        </w:rPr>
+      </w:pPr>
+      <w:r>
+        <w:rPr>
+          <w:rFonts w:ascii="Calibri" w:hAnsi="Calibri" w:cs="Calibri"/>
+          <w:sz w:val="22"/>
+          <w:szCs w:val="22"/>
+        </w:rPr>
+        <w:t> </w:t>
+      </w:r>
+    </w:p>
+    <w:p>
+      <w:pPr>
+        <w:pStyle w:val="NormalWeb"/>
+        <w:spacing w:before="0" w:beforeAutospacing="0" w:after="0" w:afterAutospacing="0"/>
+        <w:rPr>
+          <w:rFonts w:ascii="Calibri" w:hAnsi="Calibri" w:cs="Calibri"/>
+          <w:sz w:val="22"/>
+          <w:szCs w:val="22"/>
+        </w:rPr>
+      </w:pPr>
       <w:r>
         <w:rPr>
           <w:rFonts w:ascii="Calibri" w:hAnsi="Calibri" w:cs="Calibri"/>
@@ -375,7 +485,7 @@
           <w:szCs w:val="22"/>
         </w:rPr>
       </w:pPr>
-      <w:hyperlink r:id="rId8" w:history="1">
+      <w:hyperlink r:id="rId10" w:history="1">
         <w:r>
           <w:rPr>
             <w:rStyle w:val="Hyperlink"/>
@@ -852,6 +962,18 @@
       <w:u w:val="single"/>
     </w:rPr>
   </w:style>
+  <w:style w:type="character" w:styleId="FollowedHyperlink">
+    <w:name w:val="FollowedHyperlink"/>
+    <w:basedOn w:val="DefaultParagraphFont"/>
+    <w:uiPriority w:val="99"/>
+    <w:semiHidden/>
+    <w:unhideWhenUsed/>
+    <w:rsid w:val="00121B3D"/>
+    <w:rPr>
+      <w:color w:val="954F72" w:themeColor="followedHyperlink"/>
+      <w:u w:val="single"/>
+    </w:rPr>
+  </w:style>
 </w:styles>
 </file>
 

</xml_diff>